<commit_message>
updated project plan with repository link
</commit_message>
<xml_diff>
--- a/Docs/CYB333_ProjectPlan.docx
+++ b/Docs/CYB333_ProjectPlan.docx
@@ -1385,8 +1385,6 @@
         <w:spacing w:line="480" w:lineRule="auto"/>
         <w:rPr>
           <w:rFonts w:ascii="Times New Roman" w:hAnsi="Times New Roman" w:cs="Times New Roman"/>
-          <w:b/>
-          <w:bCs/>
           <w:color w:val="000000" w:themeColor="text1"/>
           <w:sz w:val="24"/>
           <w:szCs w:val="24"/>
@@ -1414,36 +1412,59 @@
         </w:rPr>
         <w:t xml:space="preserve">  </w:t>
       </w:r>
+      <w:r>
+        <w:rPr>
+          <w:rFonts w:ascii="Times New Roman" w:hAnsi="Times New Roman" w:cs="Times New Roman"/>
+          <w:color w:val="000000" w:themeColor="text1"/>
+          <w:sz w:val="24"/>
+          <w:szCs w:val="24"/>
+        </w:rPr>
+        <w:t>Four Weeks</w:t>
+      </w:r>
+      <w:r>
+        <w:rPr>
+          <w:rFonts w:ascii="Times New Roman" w:hAnsi="Times New Roman" w:cs="Times New Roman"/>
+          <w:color w:val="000000" w:themeColor="text1"/>
+          <w:sz w:val="24"/>
+          <w:szCs w:val="24"/>
+        </w:rPr>
+        <w:t>.</w:t>
+      </w:r>
     </w:p>
     <w:p>
       <w:pPr>
         <w:spacing w:line="480" w:lineRule="auto"/>
-        <w:ind w:firstLine="720"/>
-        <w:rPr>
-          <w:rFonts w:ascii="Times New Roman" w:hAnsi="Times New Roman" w:cs="Times New Roman"/>
-          <w:color w:val="000000" w:themeColor="text1"/>
-          <w:sz w:val="24"/>
-          <w:szCs w:val="24"/>
-        </w:rPr>
-      </w:pPr>
-      <w:r>
-        <w:rPr>
-          <w:rFonts w:ascii="Times New Roman" w:hAnsi="Times New Roman" w:cs="Times New Roman"/>
-          <w:color w:val="000000" w:themeColor="text1"/>
-          <w:sz w:val="24"/>
-          <w:szCs w:val="24"/>
-        </w:rPr>
-        <w:t>Four Weeks.</w:t>
-      </w:r>
-      <w:r>
-        <w:rPr>
-          <w:rFonts w:ascii="Times New Roman" w:hAnsi="Times New Roman" w:cs="Times New Roman"/>
-          <w:color w:val="000000" w:themeColor="text1"/>
-          <w:sz w:val="24"/>
-          <w:szCs w:val="24"/>
-        </w:rPr>
-        <w:tab/>
-      </w:r>
+        <w:rPr>
+          <w:rFonts w:ascii="Times New Roman" w:hAnsi="Times New Roman" w:cs="Times New Roman"/>
+          <w:b/>
+          <w:bCs/>
+          <w:color w:val="000000" w:themeColor="text1"/>
+          <w:sz w:val="24"/>
+          <w:szCs w:val="24"/>
+        </w:rPr>
+      </w:pPr>
+      <w:r>
+        <w:rPr>
+          <w:rFonts w:ascii="Times New Roman" w:hAnsi="Times New Roman" w:cs="Times New Roman"/>
+          <w:b/>
+          <w:bCs/>
+          <w:color w:val="000000" w:themeColor="text1"/>
+          <w:sz w:val="24"/>
+          <w:szCs w:val="24"/>
+        </w:rPr>
+        <w:t xml:space="preserve">Repository: </w:t>
+      </w:r>
+      <w:hyperlink r:id="rId8" w:history="1">
+        <w:r>
+          <w:rPr>
+            <w:rStyle w:val="Hyperlink"/>
+            <w:rFonts w:ascii="Times New Roman" w:hAnsi="Times New Roman" w:cs="Times New Roman"/>
+            <w:sz w:val="24"/>
+            <w:szCs w:val="24"/>
+          </w:rPr>
+          <w:t>https://github.com/kd5jrb/CYB333-Project</w:t>
+        </w:r>
+      </w:hyperlink>
     </w:p>
     <w:p>
       <w:pPr>
@@ -1663,7 +1684,7 @@
       </w:r>
     </w:p>
     <w:sectPr>
-      <w:headerReference w:type="default" r:id="rId8"/>
+      <w:headerReference w:type="default" r:id="rId9"/>
       <w:pgSz w:w="12240" w:h="15840"/>
       <w:pgMar w:top="1440" w:right="1440" w:bottom="1440" w:left="1440" w:header="720" w:footer="720" w:gutter="0"/>
       <w:cols w:space="720"/>

</xml_diff>